<commit_message>
Updates Phase 2 game updates working document (marked updates)
Updates to the working document for additional, completed steps.
</commit_message>
<xml_diff>
--- a/Phase2/Documentation/RPGR_BCIDemoGameUpdate_2024_0421A.docx
+++ b/Phase2/Documentation/RPGR_BCIDemoGameUpdate_2024_0421A.docx
@@ -66,7 +66,7 @@
             </w:rPr>
             <w:fldChar w:fldCharType="separate"/>
           </w:r>
-          <w:hyperlink w:anchor="_Toc167011275" w:history="1">
+          <w:hyperlink w:anchor="_Toc167016755" w:history="1">
             <w:r>
               <w:rPr>
                 <w:rStyle w:val="Hyperlink"/>
@@ -93,7 +93,7 @@
                 <w:noProof/>
                 <w:webHidden/>
               </w:rPr>
-              <w:instrText xml:space="preserve"> PAGEREF _Toc167011275 \h </w:instrText>
+              <w:instrText xml:space="preserve"> PAGEREF _Toc167016755 \h </w:instrText>
             </w:r>
             <w:r>
               <w:rPr>
@@ -139,7 +139,7 @@
               <w:szCs w:val="24"/>
             </w:rPr>
           </w:pPr>
-          <w:hyperlink w:anchor="_Toc167011276" w:history="1">
+          <w:hyperlink w:anchor="_Toc167016756" w:history="1">
             <w:r>
               <w:rPr>
                 <w:rStyle w:val="Hyperlink"/>
@@ -166,7 +166,7 @@
                 <w:noProof/>
                 <w:webHidden/>
               </w:rPr>
-              <w:instrText xml:space="preserve"> PAGEREF _Toc167011276 \h </w:instrText>
+              <w:instrText xml:space="preserve"> PAGEREF _Toc167016756 \h </w:instrText>
             </w:r>
             <w:r>
               <w:rPr>
@@ -212,7 +212,7 @@
               <w:noProof/>
             </w:rPr>
           </w:pPr>
-          <w:hyperlink w:anchor="_Toc167011277" w:history="1">
+          <w:hyperlink w:anchor="_Toc167016757" w:history="1">
             <w:r>
               <w:rPr>
                 <w:rStyle w:val="Hyperlink"/>
@@ -239,7 +239,7 @@
                 <w:noProof/>
                 <w:webHidden/>
               </w:rPr>
-              <w:instrText xml:space="preserve"> PAGEREF _Toc167011277 \h </w:instrText>
+              <w:instrText xml:space="preserve"> PAGEREF _Toc167016757 \h </w:instrText>
             </w:r>
             <w:r>
               <w:rPr>
@@ -285,7 +285,7 @@
               <w:szCs w:val="24"/>
             </w:rPr>
           </w:pPr>
-          <w:hyperlink w:anchor="_Toc167011278" w:history="1">
+          <w:hyperlink w:anchor="_Toc167016758" w:history="1">
             <w:r>
               <w:rPr>
                 <w:rStyle w:val="Hyperlink"/>
@@ -312,7 +312,7 @@
                 <w:noProof/>
                 <w:webHidden/>
               </w:rPr>
-              <w:instrText xml:space="preserve"> PAGEREF _Toc167011278 \h </w:instrText>
+              <w:instrText xml:space="preserve"> PAGEREF _Toc167016758 \h </w:instrText>
             </w:r>
             <w:r>
               <w:rPr>
@@ -358,7 +358,7 @@
               <w:szCs w:val="24"/>
             </w:rPr>
           </w:pPr>
-          <w:hyperlink w:anchor="_Toc167011279" w:history="1">
+          <w:hyperlink w:anchor="_Toc167016759" w:history="1">
             <w:r>
               <w:rPr>
                 <w:rStyle w:val="Hyperlink"/>
@@ -385,7 +385,7 @@
                 <w:noProof/>
                 <w:webHidden/>
               </w:rPr>
-              <w:instrText xml:space="preserve"> PAGEREF _Toc167011279 \h </w:instrText>
+              <w:instrText xml:space="preserve"> PAGEREF _Toc167016759 \h </w:instrText>
             </w:r>
             <w:r>
               <w:rPr>
@@ -429,7 +429,7 @@
               <w:szCs w:val="24"/>
             </w:rPr>
           </w:pPr>
-          <w:hyperlink w:anchor="_Toc167011280" w:history="1">
+          <w:hyperlink w:anchor="_Toc167016760" w:history="1">
             <w:r>
               <w:rPr>
                 <w:rStyle w:val="Hyperlink"/>
@@ -465,7 +465,7 @@
                 <w:noProof/>
                 <w:webHidden/>
               </w:rPr>
-              <w:instrText xml:space="preserve"> PAGEREF _Toc167011280 \h </w:instrText>
+              <w:instrText xml:space="preserve"> PAGEREF _Toc167016760 \h </w:instrText>
             </w:r>
             <w:r>
               <w:rPr>
@@ -509,13 +509,20 @@
               <w:szCs w:val="24"/>
             </w:rPr>
           </w:pPr>
-          <w:hyperlink w:anchor="_Toc167011281" w:history="1">
+          <w:hyperlink w:anchor="_Toc167016761" w:history="1">
             <w:r>
               <w:rPr>
                 <w:rStyle w:val="Hyperlink"/>
                 <w:noProof/>
               </w:rPr>
-              <w:t>Player Character Creation</w:t>
+              <w:t>Player Character Creatio</w:t>
+            </w:r>
+            <w:r>
+              <w:rPr>
+                <w:rStyle w:val="Hyperlink"/>
+                <w:noProof/>
+              </w:rPr>
+              <w:t>n</w:t>
             </w:r>
             <w:r>
               <w:rPr>
@@ -536,7 +543,7 @@
                 <w:noProof/>
                 <w:webHidden/>
               </w:rPr>
-              <w:instrText xml:space="preserve"> PAGEREF _Toc167011281 \h </w:instrText>
+              <w:instrText xml:space="preserve"> PAGEREF _Toc167016761 \h </w:instrText>
             </w:r>
             <w:r>
               <w:rPr>
@@ -580,7 +587,7 @@
               <w:szCs w:val="24"/>
             </w:rPr>
           </w:pPr>
-          <w:hyperlink w:anchor="_Toc167011282" w:history="1">
+          <w:hyperlink w:anchor="_Toc167016762" w:history="1">
             <w:r>
               <w:rPr>
                 <w:rStyle w:val="Hyperlink"/>
@@ -607,7 +614,7 @@
                 <w:noProof/>
                 <w:webHidden/>
               </w:rPr>
-              <w:instrText xml:space="preserve"> PAGEREF _Toc167011282 \h </w:instrText>
+              <w:instrText xml:space="preserve"> PAGEREF _Toc167016762 \h </w:instrText>
             </w:r>
             <w:r>
               <w:rPr>
@@ -651,7 +658,7 @@
               <w:szCs w:val="24"/>
             </w:rPr>
           </w:pPr>
-          <w:hyperlink w:anchor="_Toc167011283" w:history="1">
+          <w:hyperlink w:anchor="_Toc167016763" w:history="1">
             <w:r>
               <w:rPr>
                 <w:rStyle w:val="Hyperlink"/>
@@ -678,7 +685,7 @@
                 <w:noProof/>
                 <w:webHidden/>
               </w:rPr>
-              <w:instrText xml:space="preserve"> PAGEREF _Toc167011283 \h </w:instrText>
+              <w:instrText xml:space="preserve"> PAGEREF _Toc167016763 \h </w:instrText>
             </w:r>
             <w:r>
               <w:rPr>
@@ -722,7 +729,7 @@
               <w:szCs w:val="24"/>
             </w:rPr>
           </w:pPr>
-          <w:hyperlink w:anchor="_Toc167011284" w:history="1">
+          <w:hyperlink w:anchor="_Toc167016764" w:history="1">
             <w:r>
               <w:rPr>
                 <w:rStyle w:val="Hyperlink"/>
@@ -749,7 +756,7 @@
                 <w:noProof/>
                 <w:webHidden/>
               </w:rPr>
-              <w:instrText xml:space="preserve"> PAGEREF _Toc167011284 \h </w:instrText>
+              <w:instrText xml:space="preserve"> PAGEREF _Toc167016764 \h </w:instrText>
             </w:r>
             <w:r>
               <w:rPr>
@@ -793,7 +800,7 @@
               <w:szCs w:val="24"/>
             </w:rPr>
           </w:pPr>
-          <w:hyperlink w:anchor="_Toc167011285" w:history="1">
+          <w:hyperlink w:anchor="_Toc167016765" w:history="1">
             <w:r>
               <w:rPr>
                 <w:rStyle w:val="Hyperlink"/>
@@ -820,7 +827,7 @@
                 <w:noProof/>
                 <w:webHidden/>
               </w:rPr>
-              <w:instrText xml:space="preserve"> PAGEREF _Toc167011285 \h </w:instrText>
+              <w:instrText xml:space="preserve"> PAGEREF _Toc167016765 \h </w:instrText>
             </w:r>
             <w:r>
               <w:rPr>
@@ -864,7 +871,7 @@
               <w:szCs w:val="24"/>
             </w:rPr>
           </w:pPr>
-          <w:hyperlink w:anchor="_Toc167011286" w:history="1">
+          <w:hyperlink w:anchor="_Toc167016766" w:history="1">
             <w:r>
               <w:rPr>
                 <w:rStyle w:val="Hyperlink"/>
@@ -891,7 +898,7 @@
                 <w:noProof/>
                 <w:webHidden/>
               </w:rPr>
-              <w:instrText xml:space="preserve"> PAGEREF _Toc167011286 \h </w:instrText>
+              <w:instrText xml:space="preserve"> PAGEREF _Toc167016766 \h </w:instrText>
             </w:r>
             <w:r>
               <w:rPr>
@@ -935,7 +942,7 @@
               <w:szCs w:val="24"/>
             </w:rPr>
           </w:pPr>
-          <w:hyperlink w:anchor="_Toc167011287" w:history="1">
+          <w:hyperlink w:anchor="_Toc167016767" w:history="1">
             <w:r>
               <w:rPr>
                 <w:rStyle w:val="Hyperlink"/>
@@ -962,7 +969,7 @@
                 <w:noProof/>
                 <w:webHidden/>
               </w:rPr>
-              <w:instrText xml:space="preserve"> PAGEREF _Toc167011287 \h </w:instrText>
+              <w:instrText xml:space="preserve"> PAGEREF _Toc167016767 \h </w:instrText>
             </w:r>
             <w:r>
               <w:rPr>
@@ -1006,7 +1013,7 @@
               <w:szCs w:val="24"/>
             </w:rPr>
           </w:pPr>
-          <w:hyperlink w:anchor="_Toc167011288" w:history="1">
+          <w:hyperlink w:anchor="_Toc167016768" w:history="1">
             <w:r>
               <w:rPr>
                 <w:rStyle w:val="Hyperlink"/>
@@ -1033,7 +1040,7 @@
                 <w:noProof/>
                 <w:webHidden/>
               </w:rPr>
-              <w:instrText xml:space="preserve"> PAGEREF _Toc167011288 \h </w:instrText>
+              <w:instrText xml:space="preserve"> PAGEREF _Toc167016768 \h </w:instrText>
             </w:r>
             <w:r>
               <w:rPr>
@@ -1085,7 +1092,7 @@
       <w:pPr>
         <w:pStyle w:val="Heading1"/>
       </w:pPr>
-      <w:bookmarkStart w:id="0" w:name="_Toc167011275"/>
+      <w:bookmarkStart w:id="0" w:name="_Toc167016755"/>
       <w:r>
         <w:t>Intro/Overview</w:t>
       </w:r>
@@ -1388,13 +1395,8 @@
           <w:numId w:val="1"/>
         </w:numPr>
       </w:pPr>
-      <w:proofErr w:type="spellStart"/>
-      <w:r>
-        <w:t>Modgodtoolset</w:t>
-      </w:r>
-      <w:proofErr w:type="spellEnd"/>
-      <w:r>
-        <w:t>:</w:t>
+      <w:r>
+        <w:t>Modgodtoolset:</w:t>
       </w:r>
     </w:p>
     <w:p>
@@ -1483,13 +1485,8 @@
           <w:numId w:val="1"/>
         </w:numPr>
       </w:pPr>
-      <w:proofErr w:type="gramStart"/>
-      <w:r>
-        <w:t>Also</w:t>
-      </w:r>
-      <w:proofErr w:type="gramEnd"/>
-      <w:r>
-        <w:t xml:space="preserve"> astronomical odds, for example. Try to keep each game system’s probability curve</w:t>
+      <w:r>
+        <w:t>Also astronomical odds, for example. Try to keep each game system’s probability curve</w:t>
       </w:r>
       <w:r>
         <w:t xml:space="preserve">. </w:t>
@@ -1591,7 +1588,7 @@
       <w:pPr>
         <w:pStyle w:val="Heading2"/>
       </w:pPr>
-      <w:bookmarkStart w:id="1" w:name="_Toc167011276"/>
+      <w:bookmarkStart w:id="1" w:name="_Toc167016756"/>
       <w:r>
         <w:lastRenderedPageBreak/>
         <w:t xml:space="preserve">Full </w:t>
@@ -1754,15 +1751,7 @@
         <w:t>This is communicated among the players, or served to them.</w:t>
       </w:r>
       <w:r>
-        <w:t xml:space="preserve"> Right </w:t>
-      </w:r>
-      <w:proofErr w:type="gramStart"/>
-      <w:r>
-        <w:t>now</w:t>
-      </w:r>
-      <w:proofErr w:type="gramEnd"/>
-      <w:r>
-        <w:t xml:space="preserve"> there should only be one game and genre defined by the GM per session. </w:t>
+        <w:t xml:space="preserve"> Right now there should only be one game and genre defined by the GM per session. </w:t>
       </w:r>
       <w:r>
         <w:t xml:space="preserve"> </w:t>
@@ -2003,7 +1992,7 @@
       <w:pPr>
         <w:pStyle w:val="Heading1"/>
       </w:pPr>
-      <w:bookmarkStart w:id="2" w:name="_Toc167011277"/>
+      <w:bookmarkStart w:id="2" w:name="_Toc167016757"/>
       <w:r>
         <w:t>Core Game</w:t>
       </w:r>
@@ -2025,7 +2014,7 @@
       <w:pPr>
         <w:pStyle w:val="Heading2"/>
       </w:pPr>
-      <w:bookmarkStart w:id="3" w:name="_Toc167011278"/>
+      <w:bookmarkStart w:id="3" w:name="_Toc167016758"/>
       <w:r>
         <w:t xml:space="preserve">Adaptation </w:t>
       </w:r>
@@ -2244,15 +2233,7 @@
         </w:numPr>
       </w:pPr>
       <w:r>
-        <w:t xml:space="preserve">For varying genre options (starting with just 3 </w:t>
-      </w:r>
-      <w:proofErr w:type="gramStart"/>
-      <w:r>
-        <w:t>default</w:t>
-      </w:r>
-      <w:proofErr w:type="gramEnd"/>
-      <w:r>
-        <w:t xml:space="preserve"> but ability to add more)</w:t>
+        <w:t>For varying genre options (starting with just 3 default but ability to add more)</w:t>
       </w:r>
     </w:p>
     <w:p>
@@ -2707,7 +2688,7 @@
       <w:pPr>
         <w:pStyle w:val="Heading2"/>
       </w:pPr>
-      <w:bookmarkStart w:id="4" w:name="_Toc167011279"/>
+      <w:bookmarkStart w:id="4" w:name="_Toc167016759"/>
       <w:r>
         <w:t>Adaptation To Do:</w:t>
       </w:r>
@@ -2727,7 +2708,7 @@
       <w:pPr>
         <w:pStyle w:val="Heading3"/>
       </w:pPr>
-      <w:bookmarkStart w:id="5" w:name="_Toc167011280"/>
+      <w:bookmarkStart w:id="5" w:name="_Toc167016760"/>
       <w:r>
         <w:t xml:space="preserve">Use </w:t>
       </w:r>
@@ -2861,7 +2842,7 @@
       <w:pPr>
         <w:pStyle w:val="Heading3"/>
       </w:pPr>
-      <w:bookmarkStart w:id="6" w:name="_Toc167011281"/>
+      <w:bookmarkStart w:id="6" w:name="_Toc167016761"/>
       <w:r>
         <w:lastRenderedPageBreak/>
         <w:t>Player Character Creation</w:t>
@@ -2919,18 +2900,69 @@
       <w:pPr>
         <w:pStyle w:val="ListParagraph"/>
         <w:numPr>
+          <w:ilvl w:val="1"/>
+          <w:numId w:val="7"/>
+        </w:numPr>
+      </w:pPr>
+      <w:r>
+        <w:t>Tie this into the existing ability checks system, using the set singleton, and displaying through the abstraction layer</w:t>
+      </w:r>
+    </w:p>
+    <w:p>
+      <w:pPr>
+        <w:pStyle w:val="ListParagraph"/>
+        <w:numPr>
           <w:ilvl w:val="0"/>
           <w:numId w:val="7"/>
         </w:numPr>
-      </w:pPr>
-      <w:r>
+        <w:rPr>
+          <w:strike/>
+        </w:rPr>
+      </w:pPr>
+      <w:r>
+        <w:rPr>
+          <w:strike/>
+        </w:rPr>
         <w:t xml:space="preserve">Output </w:t>
       </w:r>
       <w:r>
+        <w:rPr>
+          <w:strike/>
+        </w:rPr>
         <w:t xml:space="preserve">to </w:t>
       </w:r>
       <w:r>
+        <w:rPr>
+          <w:strike/>
+        </w:rPr>
         <w:t>CSV</w:t>
+      </w:r>
+      <w:r>
+        <w:rPr>
+          <w:strike/>
+        </w:rPr>
+        <w:t xml:space="preserve"> </w:t>
+      </w:r>
+    </w:p>
+    <w:p>
+      <w:pPr>
+        <w:pStyle w:val="ListParagraph"/>
+        <w:numPr>
+          <w:ilvl w:val="1"/>
+          <w:numId w:val="7"/>
+        </w:numPr>
+        <w:rPr>
+          <w:strike/>
+        </w:rPr>
+      </w:pPr>
+      <w:r>
+        <w:t>Luke added this code</w:t>
+      </w:r>
+      <w:r>
+        <w:t xml:space="preserve"> 5/5/24</w:t>
+      </w:r>
+      <w:r>
+        <w:t xml:space="preserve"> and I rolled it in and adjusted it for game intro 5/19/24</w:t>
       </w:r>
     </w:p>
     <w:p>
@@ -2940,9 +2972,36 @@
           <w:ilvl w:val="0"/>
           <w:numId w:val="7"/>
         </w:numPr>
-      </w:pPr>
-      <w:r>
+        <w:rPr>
+          <w:strike/>
+        </w:rPr>
+      </w:pPr>
+      <w:r>
+        <w:rPr>
+          <w:strike/>
+        </w:rPr>
         <w:t>Input/Load from CSV</w:t>
+      </w:r>
+    </w:p>
+    <w:p>
+      <w:pPr>
+        <w:pStyle w:val="ListParagraph"/>
+        <w:numPr>
+          <w:ilvl w:val="1"/>
+          <w:numId w:val="7"/>
+        </w:numPr>
+        <w:rPr>
+          <w:strike/>
+        </w:rPr>
+      </w:pPr>
+      <w:r>
+        <w:t xml:space="preserve">Luke added this code </w:t>
+      </w:r>
+      <w:r>
+        <w:t xml:space="preserve">5/5/24 </w:t>
+      </w:r>
+      <w:r>
+        <w:t>and I rolled it in and adjusted it for game intro 5/19/24</w:t>
       </w:r>
     </w:p>
     <w:p/>
@@ -2967,7 +3026,7 @@
       <w:pPr>
         <w:pStyle w:val="Heading3"/>
       </w:pPr>
-      <w:bookmarkStart w:id="7" w:name="_Toc167011282"/>
+      <w:bookmarkStart w:id="7" w:name="_Toc167016762"/>
       <w:r>
         <w:t xml:space="preserve">Verify </w:t>
       </w:r>
@@ -3010,7 +3069,7 @@
       <w:pPr>
         <w:pStyle w:val="Heading3"/>
       </w:pPr>
-      <w:bookmarkStart w:id="8" w:name="_Toc167011283"/>
+      <w:bookmarkStart w:id="8" w:name="_Toc167016763"/>
       <w:r>
         <w:t xml:space="preserve">Add </w:t>
       </w:r>
@@ -3151,7 +3210,7 @@
       <w:pPr>
         <w:pStyle w:val="Heading3"/>
       </w:pPr>
-      <w:bookmarkStart w:id="9" w:name="_Toc167011284"/>
+      <w:bookmarkStart w:id="9" w:name="_Toc167016764"/>
       <w:r>
         <w:t xml:space="preserve">Implement </w:t>
       </w:r>
@@ -3184,7 +3243,7 @@
       <w:pPr>
         <w:pStyle w:val="Heading3"/>
       </w:pPr>
-      <w:bookmarkStart w:id="10" w:name="_Toc167011285"/>
+      <w:bookmarkStart w:id="10" w:name="_Toc167016765"/>
       <w:r>
         <w:t xml:space="preserve">Ensure </w:t>
       </w:r>
@@ -3204,7 +3263,7 @@
       <w:pPr>
         <w:pStyle w:val="Heading3"/>
       </w:pPr>
-      <w:bookmarkStart w:id="11" w:name="_Toc167011286"/>
+      <w:bookmarkStart w:id="11" w:name="_Toc167016766"/>
       <w:r>
         <w:t>Abstraction Layer Update</w:t>
       </w:r>
@@ -3227,7 +3286,7 @@
       <w:pPr>
         <w:pStyle w:val="Heading3"/>
       </w:pPr>
-      <w:bookmarkStart w:id="12" w:name="_Toc167011287"/>
+      <w:bookmarkStart w:id="12" w:name="_Toc167016767"/>
       <w:r>
         <w:lastRenderedPageBreak/>
         <w:t xml:space="preserve">Add </w:t>
@@ -3260,7 +3319,7 @@
       <w:pPr>
         <w:pStyle w:val="Heading3"/>
       </w:pPr>
-      <w:bookmarkStart w:id="13" w:name="_Toc167011288"/>
+      <w:bookmarkStart w:id="13" w:name="_Toc167016768"/>
       <w:r>
         <w:t>Additional Missing Components</w:t>
       </w:r>
@@ -3902,7 +3961,7 @@
         <w:rFonts w:hint="default"/>
       </w:rPr>
     </w:lvl>
-    <w:lvl w:ilvl="1" w:tplc="04090019" w:tentative="1">
+    <w:lvl w:ilvl="1" w:tplc="04090019">
       <w:start w:val="1"/>
       <w:numFmt w:val="lowerLetter"/>
       <w:lvlText w:val="%2."/>

</xml_diff>